<commit_message>
Use case diagram aangespast en ingevoegd in het analyseverslag
</commit_message>
<xml_diff>
--- a/documenten/analyseverslag/use case/Use_case_tekstvorm.docx
+++ b/documenten/analyseverslag/use case/Use_case_tekstvorm.docx
@@ -610,23 +610,7 @@
           <w:sz w:val="26"/>
           <w:szCs w:val="26"/>
         </w:rPr>
-        <w:t xml:space="preserve">De gebruiker geeft aan dat hij een </w:t>
-      </w:r>
-      <w:r>
-        <w:rPr>
-          <w:rFonts w:ascii="Garamond" w:hAnsi="Garamond"/>
-          <w:sz w:val="26"/>
-          <w:szCs w:val="26"/>
-        </w:rPr>
-        <w:t>drone</w:t>
-      </w:r>
-      <w:r>
-        <w:rPr>
-          <w:rFonts w:ascii="Garamond" w:hAnsi="Garamond"/>
-          <w:sz w:val="26"/>
-          <w:szCs w:val="26"/>
-        </w:rPr>
-        <w:t xml:space="preserve"> wil toevoegen</w:t>
+        <w:t>De gebruiker geeft aan dat hij een drone wil toevoegen</w:t>
       </w:r>
     </w:p>
     <w:p>
@@ -722,15 +706,7 @@
           <w:sz w:val="26"/>
           <w:szCs w:val="26"/>
         </w:rPr>
-        <w:t>Het systeem geeft een overzicht van de drone</w:t>
-      </w:r>
-      <w:r>
-        <w:rPr>
-          <w:rFonts w:ascii="Garamond" w:hAnsi="Garamond"/>
-          <w:sz w:val="26"/>
-          <w:szCs w:val="26"/>
-        </w:rPr>
-        <w:t>s</w:t>
+        <w:t>Het systeem geeft een overzicht van de drones</w:t>
       </w:r>
     </w:p>
     <w:p>
@@ -833,15 +809,7 @@
           <w:sz w:val="26"/>
           <w:szCs w:val="26"/>
         </w:rPr>
-        <w:t>Piloot</w:t>
-      </w:r>
-      <w:r>
-        <w:rPr>
-          <w:rFonts w:ascii="Garamond" w:hAnsi="Garamond"/>
-          <w:sz w:val="26"/>
-          <w:szCs w:val="26"/>
-        </w:rPr>
-        <w:t xml:space="preserve"> toevoegen</w:t>
+        <w:t>Piloot toevoegen</w:t>
       </w:r>
     </w:p>
     <w:p>
@@ -879,23 +847,7 @@
           <w:sz w:val="26"/>
           <w:szCs w:val="26"/>
         </w:rPr>
-        <w:t xml:space="preserve">Een gebruiker voegt een </w:t>
-      </w:r>
-      <w:r>
-        <w:rPr>
-          <w:rFonts w:ascii="Garamond" w:hAnsi="Garamond"/>
-          <w:sz w:val="26"/>
-          <w:szCs w:val="26"/>
-        </w:rPr>
-        <w:t>piloot</w:t>
-      </w:r>
-      <w:r>
-        <w:rPr>
-          <w:rFonts w:ascii="Garamond" w:hAnsi="Garamond"/>
-          <w:sz w:val="26"/>
-          <w:szCs w:val="26"/>
-        </w:rPr>
-        <w:t xml:space="preserve"> toe aan de webapplicatie</w:t>
+        <w:t>Een gebruiker voegt een piloot toe aan de webapplicatie</w:t>
       </w:r>
     </w:p>
     <w:p>
@@ -1009,23 +961,7 @@
           <w:sz w:val="26"/>
           <w:szCs w:val="26"/>
         </w:rPr>
-        <w:t xml:space="preserve">De </w:t>
-      </w:r>
-      <w:r>
-        <w:rPr>
-          <w:rFonts w:ascii="Garamond" w:hAnsi="Garamond"/>
-          <w:sz w:val="26"/>
-          <w:szCs w:val="26"/>
-        </w:rPr>
-        <w:t>piloot</w:t>
-      </w:r>
-      <w:r>
-        <w:rPr>
-          <w:rFonts w:ascii="Garamond" w:hAnsi="Garamond"/>
-          <w:sz w:val="26"/>
-          <w:szCs w:val="26"/>
-        </w:rPr>
-        <w:t xml:space="preserve"> is opgeslagen in de databank</w:t>
+        <w:t>De piloot is opgeslagen in de databank</w:t>
       </w:r>
     </w:p>
     <w:p>
@@ -1090,23 +1026,7 @@
           <w:sz w:val="26"/>
           <w:szCs w:val="26"/>
         </w:rPr>
-        <w:t xml:space="preserve">De gebruiker voert de gegevens van de </w:t>
-      </w:r>
-      <w:r>
-        <w:rPr>
-          <w:rFonts w:ascii="Garamond" w:hAnsi="Garamond"/>
-          <w:sz w:val="26"/>
-          <w:szCs w:val="26"/>
-        </w:rPr>
-        <w:t>piloot</w:t>
-      </w:r>
-      <w:r>
-        <w:rPr>
-          <w:rFonts w:ascii="Garamond" w:hAnsi="Garamond"/>
-          <w:sz w:val="26"/>
-          <w:szCs w:val="26"/>
-        </w:rPr>
-        <w:t xml:space="preserve"> in</w:t>
+        <w:t>De gebruiker voert de gegevens van de piloot in</w:t>
       </w:r>
     </w:p>
     <w:p>
@@ -1158,23 +1078,7 @@
           <w:sz w:val="26"/>
           <w:szCs w:val="26"/>
         </w:rPr>
-        <w:t xml:space="preserve">Het systeem voegt de </w:t>
-      </w:r>
-      <w:r>
-        <w:rPr>
-          <w:rFonts w:ascii="Garamond" w:hAnsi="Garamond"/>
-          <w:sz w:val="26"/>
-          <w:szCs w:val="26"/>
-        </w:rPr>
-        <w:t>piloot</w:t>
-      </w:r>
-      <w:r>
-        <w:rPr>
-          <w:rFonts w:ascii="Garamond" w:hAnsi="Garamond"/>
-          <w:sz w:val="26"/>
-          <w:szCs w:val="26"/>
-        </w:rPr>
-        <w:t xml:space="preserve"> toe aan de databank</w:t>
+        <w:t>Het systeem voegt de piloot toe aan de databank</w:t>
       </w:r>
     </w:p>
     <w:p>
@@ -1196,15 +1100,7 @@
           <w:sz w:val="26"/>
           <w:szCs w:val="26"/>
         </w:rPr>
-        <w:t xml:space="preserve">Het systeem geeft een overzicht van de </w:t>
-      </w:r>
-      <w:r>
-        <w:rPr>
-          <w:rFonts w:ascii="Garamond" w:hAnsi="Garamond"/>
-          <w:sz w:val="26"/>
-          <w:szCs w:val="26"/>
-        </w:rPr>
-        <w:t>piloten</w:t>
+        <w:t>Het systeem geeft een overzicht van de piloten</w:t>
       </w:r>
     </w:p>
     <w:p>
@@ -1318,15 +1214,7 @@
           <w:sz w:val="26"/>
           <w:szCs w:val="26"/>
         </w:rPr>
-        <w:t xml:space="preserve">Dronevlucht </w:t>
-      </w:r>
-      <w:r>
-        <w:rPr>
-          <w:rFonts w:ascii="Garamond" w:hAnsi="Garamond"/>
-          <w:sz w:val="26"/>
-          <w:szCs w:val="26"/>
-        </w:rPr>
-        <w:t>verwijderen</w:t>
+        <w:t>Dronevlucht verwijderen</w:t>
       </w:r>
     </w:p>
     <w:p>
@@ -1364,39 +1252,7 @@
           <w:sz w:val="26"/>
           <w:szCs w:val="26"/>
         </w:rPr>
-        <w:t xml:space="preserve">Een gebruiker </w:t>
-      </w:r>
-      <w:r>
-        <w:rPr>
-          <w:rFonts w:ascii="Garamond" w:hAnsi="Garamond"/>
-          <w:sz w:val="26"/>
-          <w:szCs w:val="26"/>
-        </w:rPr>
-        <w:t>verwijdert</w:t>
-      </w:r>
-      <w:r>
-        <w:rPr>
-          <w:rFonts w:ascii="Garamond" w:hAnsi="Garamond"/>
-          <w:sz w:val="26"/>
-          <w:szCs w:val="26"/>
-        </w:rPr>
-        <w:t xml:space="preserve"> een dronevlucht</w:t>
-      </w:r>
-      <w:r>
-        <w:rPr>
-          <w:rFonts w:ascii="Garamond" w:hAnsi="Garamond"/>
-          <w:sz w:val="26"/>
-          <w:szCs w:val="26"/>
-        </w:rPr>
-        <w:t xml:space="preserve"> uit</w:t>
-      </w:r>
-      <w:r>
-        <w:rPr>
-          <w:rFonts w:ascii="Garamond" w:hAnsi="Garamond"/>
-          <w:sz w:val="26"/>
-          <w:szCs w:val="26"/>
-        </w:rPr>
-        <w:t xml:space="preserve"> de webapplicatie</w:t>
+        <w:t>Een gebruiker verwijdert een dronevlucht uit de webapplicatie</w:t>
       </w:r>
     </w:p>
     <w:p>
@@ -1510,39 +1366,7 @@
           <w:sz w:val="26"/>
           <w:szCs w:val="26"/>
         </w:rPr>
-        <w:t xml:space="preserve">De dronevlucht is </w:t>
-      </w:r>
-      <w:r>
-        <w:rPr>
-          <w:rFonts w:ascii="Garamond" w:hAnsi="Garamond"/>
-          <w:sz w:val="26"/>
-          <w:szCs w:val="26"/>
-        </w:rPr>
-        <w:t>verwijderd</w:t>
-      </w:r>
-      <w:r>
-        <w:rPr>
-          <w:rFonts w:ascii="Garamond" w:hAnsi="Garamond"/>
-          <w:sz w:val="26"/>
-          <w:szCs w:val="26"/>
-        </w:rPr>
-        <w:t xml:space="preserve"> </w:t>
-      </w:r>
-      <w:r>
-        <w:rPr>
-          <w:rFonts w:ascii="Garamond" w:hAnsi="Garamond"/>
-          <w:sz w:val="26"/>
-          <w:szCs w:val="26"/>
-        </w:rPr>
-        <w:t>uit</w:t>
-      </w:r>
-      <w:r>
-        <w:rPr>
-          <w:rFonts w:ascii="Garamond" w:hAnsi="Garamond"/>
-          <w:sz w:val="26"/>
-          <w:szCs w:val="26"/>
-        </w:rPr>
-        <w:t xml:space="preserve"> de databank</w:t>
+        <w:t>De dronevlucht is verwijderd uit de databank</w:t>
       </w:r>
     </w:p>
     <w:p>
@@ -1637,39 +1461,7 @@
           <w:sz w:val="26"/>
           <w:szCs w:val="26"/>
         </w:rPr>
-        <w:t xml:space="preserve">Het systeem </w:t>
-      </w:r>
-      <w:r>
-        <w:rPr>
-          <w:rFonts w:ascii="Garamond" w:hAnsi="Garamond"/>
-          <w:sz w:val="26"/>
-          <w:szCs w:val="26"/>
-        </w:rPr>
-        <w:t>verwijdert</w:t>
-      </w:r>
-      <w:r>
-        <w:rPr>
-          <w:rFonts w:ascii="Garamond" w:hAnsi="Garamond"/>
-          <w:sz w:val="26"/>
-          <w:szCs w:val="26"/>
-        </w:rPr>
-        <w:t xml:space="preserve"> de dronevlucht </w:t>
-      </w:r>
-      <w:r>
-        <w:rPr>
-          <w:rFonts w:ascii="Garamond" w:hAnsi="Garamond"/>
-          <w:sz w:val="26"/>
-          <w:szCs w:val="26"/>
-        </w:rPr>
-        <w:t>uit</w:t>
-      </w:r>
-      <w:r>
-        <w:rPr>
-          <w:rFonts w:ascii="Garamond" w:hAnsi="Garamond"/>
-          <w:sz w:val="26"/>
-          <w:szCs w:val="26"/>
-        </w:rPr>
-        <w:t xml:space="preserve"> de databank</w:t>
+        <w:t>Het systeem verwijdert de dronevlucht uit de databank</w:t>
       </w:r>
     </w:p>
     <w:p>
@@ -1691,23 +1483,7 @@
           <w:sz w:val="26"/>
           <w:szCs w:val="26"/>
         </w:rPr>
-        <w:t>Het systeem geeft een overzicht van de</w:t>
-      </w:r>
-      <w:r>
-        <w:rPr>
-          <w:rFonts w:ascii="Garamond" w:hAnsi="Garamond"/>
-          <w:sz w:val="26"/>
-          <w:szCs w:val="26"/>
-        </w:rPr>
-        <w:t xml:space="preserve"> overige</w:t>
-      </w:r>
-      <w:r>
-        <w:rPr>
-          <w:rFonts w:ascii="Garamond" w:hAnsi="Garamond"/>
-          <w:sz w:val="26"/>
-          <w:szCs w:val="26"/>
-        </w:rPr>
-        <w:t xml:space="preserve"> dronevluchten</w:t>
+        <w:t>Het systeem geeft een overzicht van de overige dronevluchten</w:t>
       </w:r>
     </w:p>
     <w:p>
@@ -1835,15 +1611,7 @@
           <w:sz w:val="26"/>
           <w:szCs w:val="26"/>
         </w:rPr>
-        <w:t xml:space="preserve">Drone </w:t>
-      </w:r>
-      <w:r>
-        <w:rPr>
-          <w:rFonts w:ascii="Garamond" w:hAnsi="Garamond"/>
-          <w:sz w:val="26"/>
-          <w:szCs w:val="26"/>
-        </w:rPr>
-        <w:t>verwijderen</w:t>
+        <w:t>Drone verwijderen</w:t>
       </w:r>
     </w:p>
     <w:p>
@@ -1881,39 +1649,7 @@
           <w:sz w:val="26"/>
           <w:szCs w:val="26"/>
         </w:rPr>
-        <w:t xml:space="preserve">Een gebruiker </w:t>
-      </w:r>
-      <w:r>
-        <w:rPr>
-          <w:rFonts w:ascii="Garamond" w:hAnsi="Garamond"/>
-          <w:sz w:val="26"/>
-          <w:szCs w:val="26"/>
-        </w:rPr>
-        <w:t>verwijdert</w:t>
-      </w:r>
-      <w:r>
-        <w:rPr>
-          <w:rFonts w:ascii="Garamond" w:hAnsi="Garamond"/>
-          <w:sz w:val="26"/>
-          <w:szCs w:val="26"/>
-        </w:rPr>
-        <w:t xml:space="preserve"> een drone </w:t>
-      </w:r>
-      <w:r>
-        <w:rPr>
-          <w:rFonts w:ascii="Garamond" w:hAnsi="Garamond"/>
-          <w:sz w:val="26"/>
-          <w:szCs w:val="26"/>
-        </w:rPr>
-        <w:t>uit</w:t>
-      </w:r>
-      <w:r>
-        <w:rPr>
-          <w:rFonts w:ascii="Garamond" w:hAnsi="Garamond"/>
-          <w:sz w:val="26"/>
-          <w:szCs w:val="26"/>
-        </w:rPr>
-        <w:t xml:space="preserve"> de webapplicatie</w:t>
+        <w:t>Een gebruiker verwijdert een drone uit de webapplicatie</w:t>
       </w:r>
     </w:p>
     <w:p>
@@ -2027,39 +1763,7 @@
           <w:sz w:val="26"/>
           <w:szCs w:val="26"/>
         </w:rPr>
-        <w:t xml:space="preserve">De drone is </w:t>
-      </w:r>
-      <w:r>
-        <w:rPr>
-          <w:rFonts w:ascii="Garamond" w:hAnsi="Garamond"/>
-          <w:sz w:val="26"/>
-          <w:szCs w:val="26"/>
-        </w:rPr>
-        <w:t>verwijderd</w:t>
-      </w:r>
-      <w:r>
-        <w:rPr>
-          <w:rFonts w:ascii="Garamond" w:hAnsi="Garamond"/>
-          <w:sz w:val="26"/>
-          <w:szCs w:val="26"/>
-        </w:rPr>
-        <w:t xml:space="preserve"> </w:t>
-      </w:r>
-      <w:r>
-        <w:rPr>
-          <w:rFonts w:ascii="Garamond" w:hAnsi="Garamond"/>
-          <w:sz w:val="26"/>
-          <w:szCs w:val="26"/>
-        </w:rPr>
-        <w:t xml:space="preserve">uit </w:t>
-      </w:r>
-      <w:r>
-        <w:rPr>
-          <w:rFonts w:ascii="Garamond" w:hAnsi="Garamond"/>
-          <w:sz w:val="26"/>
-          <w:szCs w:val="26"/>
-        </w:rPr>
-        <w:t>de databank</w:t>
+        <w:t>De drone is verwijderd uit de databank</w:t>
       </w:r>
     </w:p>
     <w:p>
@@ -2170,39 +1874,7 @@
           <w:sz w:val="26"/>
           <w:szCs w:val="26"/>
         </w:rPr>
-        <w:t xml:space="preserve">Het systeem </w:t>
-      </w:r>
-      <w:r>
-        <w:rPr>
-          <w:rFonts w:ascii="Garamond" w:hAnsi="Garamond"/>
-          <w:sz w:val="26"/>
-          <w:szCs w:val="26"/>
-        </w:rPr>
-        <w:t>verwijdert</w:t>
-      </w:r>
-      <w:r>
-        <w:rPr>
-          <w:rFonts w:ascii="Garamond" w:hAnsi="Garamond"/>
-          <w:sz w:val="26"/>
-          <w:szCs w:val="26"/>
-        </w:rPr>
-        <w:t xml:space="preserve"> de drone </w:t>
-      </w:r>
-      <w:r>
-        <w:rPr>
-          <w:rFonts w:ascii="Garamond" w:hAnsi="Garamond"/>
-          <w:sz w:val="26"/>
-          <w:szCs w:val="26"/>
-        </w:rPr>
-        <w:t>uit</w:t>
-      </w:r>
-      <w:r>
-        <w:rPr>
-          <w:rFonts w:ascii="Garamond" w:hAnsi="Garamond"/>
-          <w:sz w:val="26"/>
-          <w:szCs w:val="26"/>
-        </w:rPr>
-        <w:t xml:space="preserve"> de databank</w:t>
+        <w:t>Het systeem verwijdert de drone uit de databank</w:t>
       </w:r>
     </w:p>
     <w:p>
@@ -2224,23 +1896,7 @@
           <w:sz w:val="26"/>
           <w:szCs w:val="26"/>
         </w:rPr>
-        <w:t>Het systeem geeft een overzicht van de</w:t>
-      </w:r>
-      <w:r>
-        <w:rPr>
-          <w:rFonts w:ascii="Garamond" w:hAnsi="Garamond"/>
-          <w:sz w:val="26"/>
-          <w:szCs w:val="26"/>
-        </w:rPr>
-        <w:t xml:space="preserve"> overige</w:t>
-      </w:r>
-      <w:r>
-        <w:rPr>
-          <w:rFonts w:ascii="Garamond" w:hAnsi="Garamond"/>
-          <w:sz w:val="26"/>
-          <w:szCs w:val="26"/>
-        </w:rPr>
-        <w:t xml:space="preserve"> drones</w:t>
+        <w:t>Het systeem geeft een overzicht van de overige drones</w:t>
       </w:r>
     </w:p>
     <w:p>
@@ -2347,15 +2003,7 @@
           <w:sz w:val="26"/>
           <w:szCs w:val="26"/>
         </w:rPr>
-        <w:t xml:space="preserve">Piloot </w:t>
-      </w:r>
-      <w:r>
-        <w:rPr>
-          <w:rFonts w:ascii="Garamond" w:hAnsi="Garamond"/>
-          <w:sz w:val="26"/>
-          <w:szCs w:val="26"/>
-        </w:rPr>
-        <w:t>verwijderen</w:t>
+        <w:t>Piloot verwijderen</w:t>
       </w:r>
     </w:p>
     <w:p>
@@ -2644,23 +2292,7 @@
           <w:sz w:val="26"/>
           <w:szCs w:val="26"/>
         </w:rPr>
-        <w:t xml:space="preserve">De gebruiker bevestigt dat hij deze </w:t>
-      </w:r>
-      <w:r>
-        <w:rPr>
-          <w:rFonts w:ascii="Garamond" w:hAnsi="Garamond"/>
-          <w:sz w:val="26"/>
-          <w:szCs w:val="26"/>
-        </w:rPr>
-        <w:t>piloot</w:t>
-      </w:r>
-      <w:r>
-        <w:rPr>
-          <w:rFonts w:ascii="Garamond" w:hAnsi="Garamond"/>
-          <w:sz w:val="26"/>
-          <w:szCs w:val="26"/>
-        </w:rPr>
-        <w:t xml:space="preserve"> wil verwijderen</w:t>
+        <w:t>De gebruiker bevestigt dat hij deze piloot wil verwijderen</w:t>
       </w:r>
     </w:p>
     <w:p>
@@ -2862,15 +2494,7 @@
           <w:sz w:val="26"/>
           <w:szCs w:val="26"/>
         </w:rPr>
-        <w:t xml:space="preserve">Dronevlucht </w:t>
-      </w:r>
-      <w:r>
-        <w:rPr>
-          <w:rFonts w:ascii="Garamond" w:hAnsi="Garamond"/>
-          <w:sz w:val="26"/>
-          <w:szCs w:val="26"/>
-        </w:rPr>
-        <w:t>wijzigen</w:t>
+        <w:t>Dronevlucht wijzigen</w:t>
       </w:r>
     </w:p>
     <w:p>
@@ -2908,23 +2532,7 @@
           <w:sz w:val="26"/>
           <w:szCs w:val="26"/>
         </w:rPr>
-        <w:t xml:space="preserve">Een gebruiker </w:t>
-      </w:r>
-      <w:r>
-        <w:rPr>
-          <w:rFonts w:ascii="Garamond" w:hAnsi="Garamond"/>
-          <w:sz w:val="26"/>
-          <w:szCs w:val="26"/>
-        </w:rPr>
-        <w:t>wijzigt</w:t>
-      </w:r>
-      <w:r>
-        <w:rPr>
-          <w:rFonts w:ascii="Garamond" w:hAnsi="Garamond"/>
-          <w:sz w:val="26"/>
-          <w:szCs w:val="26"/>
-        </w:rPr>
-        <w:t xml:space="preserve"> een dronevlucht uit de webapplicatie</w:t>
+        <w:t>Een gebruiker wijzigt een dronevlucht uit de webapplicatie</w:t>
       </w:r>
     </w:p>
     <w:p>
@@ -3038,39 +2646,7 @@
           <w:sz w:val="26"/>
           <w:szCs w:val="26"/>
         </w:rPr>
-        <w:t xml:space="preserve">De dronevlucht is </w:t>
-      </w:r>
-      <w:r>
-        <w:rPr>
-          <w:rFonts w:ascii="Garamond" w:hAnsi="Garamond"/>
-          <w:sz w:val="26"/>
-          <w:szCs w:val="26"/>
-        </w:rPr>
-        <w:t>gewijzigd</w:t>
-      </w:r>
-      <w:r>
-        <w:rPr>
-          <w:rFonts w:ascii="Garamond" w:hAnsi="Garamond"/>
-          <w:sz w:val="26"/>
-          <w:szCs w:val="26"/>
-        </w:rPr>
-        <w:t xml:space="preserve"> </w:t>
-      </w:r>
-      <w:r>
-        <w:rPr>
-          <w:rFonts w:ascii="Garamond" w:hAnsi="Garamond"/>
-          <w:sz w:val="26"/>
-          <w:szCs w:val="26"/>
-        </w:rPr>
-        <w:t>in</w:t>
-      </w:r>
-      <w:r>
-        <w:rPr>
-          <w:rFonts w:ascii="Garamond" w:hAnsi="Garamond"/>
-          <w:sz w:val="26"/>
-          <w:szCs w:val="26"/>
-        </w:rPr>
-        <w:t xml:space="preserve"> de databank</w:t>
+        <w:t>De dronevlucht is gewijzigd in de databank</w:t>
       </w:r>
     </w:p>
     <w:p>
@@ -3121,15 +2697,7 @@
           <w:sz w:val="26"/>
           <w:szCs w:val="26"/>
         </w:rPr>
-        <w:t xml:space="preserve">duidt aan welke dronevlucht hij wil </w:t>
-      </w:r>
-      <w:r>
-        <w:rPr>
-          <w:rFonts w:ascii="Garamond" w:hAnsi="Garamond"/>
-          <w:sz w:val="26"/>
-          <w:szCs w:val="26"/>
-        </w:rPr>
-        <w:t>wijzigen</w:t>
+        <w:t>duidt aan welke dronevlucht hij wil wijzigen</w:t>
       </w:r>
     </w:p>
     <w:p>
@@ -3151,15 +2719,7 @@
           <w:sz w:val="26"/>
           <w:szCs w:val="26"/>
         </w:rPr>
-        <w:t xml:space="preserve">De gebruiker </w:t>
-      </w:r>
-      <w:r>
-        <w:rPr>
-          <w:rFonts w:ascii="Garamond" w:hAnsi="Garamond"/>
-          <w:sz w:val="26"/>
-          <w:szCs w:val="26"/>
-        </w:rPr>
-        <w:t>wijzigt de gegevens van de dronevlucht</w:t>
+        <w:t>De gebruiker wijzigt de gegevens van de dronevlucht</w:t>
       </w:r>
     </w:p>
     <w:p>
@@ -3203,39 +2763,7 @@
           <w:sz w:val="26"/>
           <w:szCs w:val="26"/>
         </w:rPr>
-        <w:t xml:space="preserve">Het systeem </w:t>
-      </w:r>
-      <w:r>
-        <w:rPr>
-          <w:rFonts w:ascii="Garamond" w:hAnsi="Garamond"/>
-          <w:sz w:val="26"/>
-          <w:szCs w:val="26"/>
-        </w:rPr>
-        <w:t>wijzigt</w:t>
-      </w:r>
-      <w:r>
-        <w:rPr>
-          <w:rFonts w:ascii="Garamond" w:hAnsi="Garamond"/>
-          <w:sz w:val="26"/>
-          <w:szCs w:val="26"/>
-        </w:rPr>
-        <w:t xml:space="preserve"> de dronevlucht </w:t>
-      </w:r>
-      <w:r>
-        <w:rPr>
-          <w:rFonts w:ascii="Garamond" w:hAnsi="Garamond"/>
-          <w:sz w:val="26"/>
-          <w:szCs w:val="26"/>
-        </w:rPr>
-        <w:t>in</w:t>
-      </w:r>
-      <w:r>
-        <w:rPr>
-          <w:rFonts w:ascii="Garamond" w:hAnsi="Garamond"/>
-          <w:sz w:val="26"/>
-          <w:szCs w:val="26"/>
-        </w:rPr>
-        <w:t xml:space="preserve"> de databank</w:t>
+        <w:t>Het systeem wijzigt de dronevlucht in de databank</w:t>
       </w:r>
     </w:p>
     <w:p>
@@ -3776,15 +3304,7 @@
           <w:sz w:val="26"/>
           <w:szCs w:val="26"/>
         </w:rPr>
-        <w:t>Piloot</w:t>
-      </w:r>
-      <w:r>
-        <w:rPr>
-          <w:rFonts w:ascii="Garamond" w:hAnsi="Garamond"/>
-          <w:sz w:val="26"/>
-          <w:szCs w:val="26"/>
-        </w:rPr>
-        <w:t xml:space="preserve"> wijzigen</w:t>
+        <w:t>Piloot wijzigen</w:t>
       </w:r>
     </w:p>
     <w:p>
@@ -3822,23 +3342,7 @@
           <w:sz w:val="26"/>
           <w:szCs w:val="26"/>
         </w:rPr>
-        <w:t xml:space="preserve">Een gebruiker wijzigt een </w:t>
-      </w:r>
-      <w:r>
-        <w:rPr>
-          <w:rFonts w:ascii="Garamond" w:hAnsi="Garamond"/>
-          <w:sz w:val="26"/>
-          <w:szCs w:val="26"/>
-        </w:rPr>
-        <w:t>piloot</w:t>
-      </w:r>
-      <w:r>
-        <w:rPr>
-          <w:rFonts w:ascii="Garamond" w:hAnsi="Garamond"/>
-          <w:sz w:val="26"/>
-          <w:szCs w:val="26"/>
-        </w:rPr>
-        <w:t xml:space="preserve"> uit de webapplicatie</w:t>
+        <w:t>Een gebruiker wijzigt een piloot uit de webapplicatie</w:t>
       </w:r>
     </w:p>
     <w:p>
@@ -3952,23 +3456,7 @@
           <w:sz w:val="26"/>
           <w:szCs w:val="26"/>
         </w:rPr>
-        <w:t xml:space="preserve">De </w:t>
-      </w:r>
-      <w:r>
-        <w:rPr>
-          <w:rFonts w:ascii="Garamond" w:hAnsi="Garamond"/>
-          <w:sz w:val="26"/>
-          <w:szCs w:val="26"/>
-        </w:rPr>
-        <w:t>piloot</w:t>
-      </w:r>
-      <w:r>
-        <w:rPr>
-          <w:rFonts w:ascii="Garamond" w:hAnsi="Garamond"/>
-          <w:sz w:val="26"/>
-          <w:szCs w:val="26"/>
-        </w:rPr>
-        <w:t xml:space="preserve"> is gewijzigd in de databank</w:t>
+        <w:t>De piloot is gewijzigd in de databank</w:t>
       </w:r>
     </w:p>
     <w:p>
@@ -4019,23 +3507,7 @@
           <w:sz w:val="26"/>
           <w:szCs w:val="26"/>
         </w:rPr>
-        <w:t xml:space="preserve">duidt aan welke </w:t>
-      </w:r>
-      <w:r>
-        <w:rPr>
-          <w:rFonts w:ascii="Garamond" w:hAnsi="Garamond"/>
-          <w:sz w:val="26"/>
-          <w:szCs w:val="26"/>
-        </w:rPr>
-        <w:t>piloot</w:t>
-      </w:r>
-      <w:r>
-        <w:rPr>
-          <w:rFonts w:ascii="Garamond" w:hAnsi="Garamond"/>
-          <w:sz w:val="26"/>
-          <w:szCs w:val="26"/>
-        </w:rPr>
-        <w:t xml:space="preserve"> hij wil wijzigen</w:t>
+        <w:t>duidt aan welke piloot hij wil wijzigen</w:t>
       </w:r>
     </w:p>
     <w:p>
@@ -4057,15 +3529,7 @@
           <w:sz w:val="26"/>
           <w:szCs w:val="26"/>
         </w:rPr>
-        <w:t xml:space="preserve">De gebruiker wijzigt de gegevens van de </w:t>
-      </w:r>
-      <w:r>
-        <w:rPr>
-          <w:rFonts w:ascii="Garamond" w:hAnsi="Garamond"/>
-          <w:sz w:val="26"/>
-          <w:szCs w:val="26"/>
-        </w:rPr>
-        <w:t>piloot</w:t>
+        <w:t>De gebruiker wijzigt de gegevens van de piloot</w:t>
       </w:r>
     </w:p>
     <w:p>
@@ -4087,23 +3551,7 @@
           <w:sz w:val="26"/>
           <w:szCs w:val="26"/>
         </w:rPr>
-        <w:t xml:space="preserve">De gebruiker geeft aan dat hij het wijzigen van de </w:t>
-      </w:r>
-      <w:r>
-        <w:rPr>
-          <w:rFonts w:ascii="Garamond" w:hAnsi="Garamond"/>
-          <w:sz w:val="26"/>
-          <w:szCs w:val="26"/>
-        </w:rPr>
-        <w:t>piloot</w:t>
-      </w:r>
-      <w:r>
-        <w:rPr>
-          <w:rFonts w:ascii="Garamond" w:hAnsi="Garamond"/>
-          <w:sz w:val="26"/>
-          <w:szCs w:val="26"/>
-        </w:rPr>
-        <w:t xml:space="preserve"> wil afronden</w:t>
+        <w:t>De gebruiker geeft aan dat hij het wijzigen van de piloot wil afronden</w:t>
       </w:r>
     </w:p>
     <w:p>
@@ -4125,23 +3573,7 @@
           <w:sz w:val="26"/>
           <w:szCs w:val="26"/>
         </w:rPr>
-        <w:t xml:space="preserve">Het systeem wijzigt de </w:t>
-      </w:r>
-      <w:r>
-        <w:rPr>
-          <w:rFonts w:ascii="Garamond" w:hAnsi="Garamond"/>
-          <w:sz w:val="26"/>
-          <w:szCs w:val="26"/>
-        </w:rPr>
-        <w:t>piloot</w:t>
-      </w:r>
-      <w:r>
-        <w:rPr>
-          <w:rFonts w:ascii="Garamond" w:hAnsi="Garamond"/>
-          <w:sz w:val="26"/>
-          <w:szCs w:val="26"/>
-        </w:rPr>
-        <w:t xml:space="preserve"> in de databank</w:t>
+        <w:t>Het systeem wijzigt de piloot in de databank</w:t>
       </w:r>
     </w:p>
     <w:p>
@@ -4219,237 +3651,159 @@
         </w:rPr>
         <w:t>piloot</w:t>
       </w:r>
+      <w:r>
+        <w:rPr>
+          <w:rFonts w:ascii="Garamond" w:hAnsi="Garamond"/>
+          <w:sz w:val="26"/>
+          <w:szCs w:val="26"/>
+        </w:rPr>
+        <w:t xml:space="preserve"> wil afbreken, ga naar stap 5</w:t>
+      </w:r>
+    </w:p>
+    <w:p>
+      <w:pPr>
+        <w:rPr>
+          <w:rFonts w:ascii="Garamond" w:hAnsi="Garamond"/>
+          <w:sz w:val="26"/>
+          <w:szCs w:val="26"/>
+        </w:rPr>
+      </w:pPr>
+      <w:r>
+        <w:rPr>
+          <w:rFonts w:ascii="Garamond" w:hAnsi="Garamond"/>
+          <w:sz w:val="26"/>
+          <w:szCs w:val="26"/>
+        </w:rPr>
+        <w:br w:type="page"/>
+      </w:r>
+    </w:p>
+    <w:p>
+      <w:pPr>
+        <w:rPr>
+          <w:rFonts w:ascii="Garamond" w:hAnsi="Garamond"/>
+          <w:b/>
+          <w:bCs/>
+          <w:sz w:val="26"/>
+          <w:szCs w:val="26"/>
+        </w:rPr>
+      </w:pPr>
+      <w:r>
+        <w:rPr>
+          <w:rFonts w:ascii="Garamond" w:hAnsi="Garamond"/>
+          <w:b/>
+          <w:bCs/>
+          <w:sz w:val="26"/>
+          <w:szCs w:val="26"/>
+        </w:rPr>
+        <w:lastRenderedPageBreak/>
+        <w:t>Naam</w:t>
+      </w:r>
+    </w:p>
+    <w:p>
+      <w:pPr>
+        <w:rPr>
+          <w:rFonts w:ascii="Garamond" w:hAnsi="Garamond"/>
+          <w:sz w:val="26"/>
+          <w:szCs w:val="26"/>
+        </w:rPr>
+      </w:pPr>
+      <w:r>
+        <w:rPr>
+          <w:rFonts w:ascii="Garamond" w:hAnsi="Garamond"/>
+          <w:sz w:val="26"/>
+          <w:szCs w:val="26"/>
+        </w:rPr>
+        <w:t>Details dronevlucht bekijken</w:t>
+      </w:r>
+    </w:p>
+    <w:p>
+      <w:pPr>
+        <w:rPr>
+          <w:rFonts w:ascii="Garamond" w:hAnsi="Garamond"/>
+          <w:b/>
+          <w:bCs/>
+          <w:sz w:val="26"/>
+          <w:szCs w:val="26"/>
+        </w:rPr>
+      </w:pPr>
+      <w:r>
+        <w:rPr>
+          <w:rFonts w:ascii="Garamond" w:hAnsi="Garamond"/>
+          <w:b/>
+          <w:bCs/>
+          <w:sz w:val="26"/>
+          <w:szCs w:val="26"/>
+        </w:rPr>
+        <w:t>Doelstelling</w:t>
+      </w:r>
+    </w:p>
+    <w:p>
+      <w:pPr>
+        <w:rPr>
+          <w:rFonts w:ascii="Garamond" w:hAnsi="Garamond"/>
+          <w:sz w:val="26"/>
+          <w:szCs w:val="26"/>
+        </w:rPr>
+      </w:pPr>
+      <w:r>
+        <w:rPr>
+          <w:rFonts w:ascii="Garamond" w:hAnsi="Garamond"/>
+          <w:sz w:val="26"/>
+          <w:szCs w:val="26"/>
+        </w:rPr>
+        <w:t>Een gebruiker bekijkt de details van een dronevlucht uit de webapplicatie</w:t>
+      </w:r>
+    </w:p>
+    <w:p>
+      <w:pPr>
+        <w:rPr>
+          <w:rFonts w:ascii="Garamond" w:hAnsi="Garamond"/>
+          <w:b/>
+          <w:bCs/>
+          <w:sz w:val="26"/>
+          <w:szCs w:val="26"/>
+        </w:rPr>
+      </w:pPr>
+      <w:r>
+        <w:rPr>
+          <w:rFonts w:ascii="Garamond" w:hAnsi="Garamond"/>
+          <w:b/>
+          <w:bCs/>
+          <w:sz w:val="26"/>
+          <w:szCs w:val="26"/>
+        </w:rPr>
+        <w:t>Actor</w:t>
+      </w:r>
+    </w:p>
+    <w:p>
+      <w:pPr>
+        <w:rPr>
+          <w:rFonts w:ascii="Garamond" w:hAnsi="Garamond"/>
+          <w:sz w:val="26"/>
+          <w:szCs w:val="26"/>
+        </w:rPr>
+      </w:pPr>
+      <w:r>
+        <w:rPr>
+          <w:rFonts w:ascii="Garamond" w:hAnsi="Garamond"/>
+          <w:sz w:val="26"/>
+          <w:szCs w:val="26"/>
+        </w:rPr>
+        <w:t>Gebruiker</w:t>
+      </w:r>
+    </w:p>
+    <w:p>
+      <w:pPr>
+        <w:rPr>
+          <w:rFonts w:ascii="Garamond" w:hAnsi="Garamond"/>
+          <w:b/>
+          <w:bCs/>
+          <w:sz w:val="26"/>
+          <w:szCs w:val="26"/>
+        </w:rPr>
+      </w:pPr>
       <w:bookmarkStart w:id="0" w:name="_GoBack"/>
       <w:bookmarkEnd w:id="0"/>
-      <w:r>
-        <w:rPr>
-          <w:rFonts w:ascii="Garamond" w:hAnsi="Garamond"/>
-          <w:sz w:val="26"/>
-          <w:szCs w:val="26"/>
-        </w:rPr>
-        <w:t xml:space="preserve"> wil afbreken, ga naar stap 5</w:t>
-      </w:r>
-    </w:p>
-    <w:p>
-      <w:pPr>
-        <w:rPr>
-          <w:rFonts w:ascii="Garamond" w:hAnsi="Garamond"/>
-          <w:sz w:val="26"/>
-          <w:szCs w:val="26"/>
-        </w:rPr>
-      </w:pPr>
-      <w:r>
-        <w:rPr>
-          <w:rFonts w:ascii="Garamond" w:hAnsi="Garamond"/>
-          <w:sz w:val="26"/>
-          <w:szCs w:val="26"/>
-        </w:rPr>
-        <w:br w:type="page"/>
-      </w:r>
-    </w:p>
-    <w:p>
-      <w:pPr>
-        <w:rPr>
-          <w:rFonts w:ascii="Garamond" w:hAnsi="Garamond"/>
-          <w:b/>
-          <w:bCs/>
-          <w:sz w:val="26"/>
-          <w:szCs w:val="26"/>
-        </w:rPr>
-      </w:pPr>
-      <w:r>
-        <w:rPr>
-          <w:rFonts w:ascii="Garamond" w:hAnsi="Garamond"/>
-          <w:b/>
-          <w:bCs/>
-          <w:sz w:val="26"/>
-          <w:szCs w:val="26"/>
-        </w:rPr>
-        <w:lastRenderedPageBreak/>
-        <w:t>Naam</w:t>
-      </w:r>
-    </w:p>
-    <w:p>
-      <w:pPr>
-        <w:rPr>
-          <w:rFonts w:ascii="Garamond" w:hAnsi="Garamond"/>
-          <w:sz w:val="26"/>
-          <w:szCs w:val="26"/>
-        </w:rPr>
-      </w:pPr>
-      <w:r>
-        <w:rPr>
-          <w:rFonts w:ascii="Garamond" w:hAnsi="Garamond"/>
-          <w:sz w:val="26"/>
-          <w:szCs w:val="26"/>
-        </w:rPr>
-        <w:t>D</w:t>
-      </w:r>
-      <w:r>
-        <w:rPr>
-          <w:rFonts w:ascii="Garamond" w:hAnsi="Garamond"/>
-          <w:sz w:val="26"/>
-          <w:szCs w:val="26"/>
-        </w:rPr>
-        <w:t>etails d</w:t>
-      </w:r>
-      <w:r>
-        <w:rPr>
-          <w:rFonts w:ascii="Garamond" w:hAnsi="Garamond"/>
-          <w:sz w:val="26"/>
-          <w:szCs w:val="26"/>
-        </w:rPr>
-        <w:t xml:space="preserve">ronevlucht </w:t>
-      </w:r>
-      <w:r>
-        <w:rPr>
-          <w:rFonts w:ascii="Garamond" w:hAnsi="Garamond"/>
-          <w:sz w:val="26"/>
-          <w:szCs w:val="26"/>
-        </w:rPr>
-        <w:t>bekijken</w:t>
-      </w:r>
-    </w:p>
-    <w:p>
-      <w:pPr>
-        <w:rPr>
-          <w:rFonts w:ascii="Garamond" w:hAnsi="Garamond"/>
-          <w:b/>
-          <w:bCs/>
-          <w:sz w:val="26"/>
-          <w:szCs w:val="26"/>
-        </w:rPr>
-      </w:pPr>
-      <w:r>
-        <w:rPr>
-          <w:rFonts w:ascii="Garamond" w:hAnsi="Garamond"/>
-          <w:b/>
-          <w:bCs/>
-          <w:sz w:val="26"/>
-          <w:szCs w:val="26"/>
-        </w:rPr>
-        <w:t>Doelstelling</w:t>
-      </w:r>
-    </w:p>
-    <w:p>
-      <w:pPr>
-        <w:rPr>
-          <w:rFonts w:ascii="Garamond" w:hAnsi="Garamond"/>
-          <w:sz w:val="26"/>
-          <w:szCs w:val="26"/>
-        </w:rPr>
-      </w:pPr>
-      <w:r>
-        <w:rPr>
-          <w:rFonts w:ascii="Garamond" w:hAnsi="Garamond"/>
-          <w:sz w:val="26"/>
-          <w:szCs w:val="26"/>
-        </w:rPr>
-        <w:t xml:space="preserve">Een gebruiker </w:t>
-      </w:r>
-      <w:r>
-        <w:rPr>
-          <w:rFonts w:ascii="Garamond" w:hAnsi="Garamond"/>
-          <w:sz w:val="26"/>
-          <w:szCs w:val="26"/>
-        </w:rPr>
-        <w:t>bekijkt de details van</w:t>
-      </w:r>
-      <w:r>
-        <w:rPr>
-          <w:rFonts w:ascii="Garamond" w:hAnsi="Garamond"/>
-          <w:sz w:val="26"/>
-          <w:szCs w:val="26"/>
-        </w:rPr>
-        <w:t xml:space="preserve"> een dronevlucht uit de webapplicatie</w:t>
-      </w:r>
-    </w:p>
-    <w:p>
-      <w:pPr>
-        <w:rPr>
-          <w:rFonts w:ascii="Garamond" w:hAnsi="Garamond"/>
-          <w:b/>
-          <w:bCs/>
-          <w:sz w:val="26"/>
-          <w:szCs w:val="26"/>
-        </w:rPr>
-      </w:pPr>
-      <w:r>
-        <w:rPr>
-          <w:rFonts w:ascii="Garamond" w:hAnsi="Garamond"/>
-          <w:b/>
-          <w:bCs/>
-          <w:sz w:val="26"/>
-          <w:szCs w:val="26"/>
-        </w:rPr>
-        <w:t>Actor</w:t>
-      </w:r>
-    </w:p>
-    <w:p>
-      <w:pPr>
-        <w:rPr>
-          <w:rFonts w:ascii="Garamond" w:hAnsi="Garamond"/>
-          <w:sz w:val="26"/>
-          <w:szCs w:val="26"/>
-        </w:rPr>
-      </w:pPr>
-      <w:r>
-        <w:rPr>
-          <w:rFonts w:ascii="Garamond" w:hAnsi="Garamond"/>
-          <w:sz w:val="26"/>
-          <w:szCs w:val="26"/>
-        </w:rPr>
-        <w:t>Gebruiker</w:t>
-      </w:r>
-    </w:p>
-    <w:p>
-      <w:pPr>
-        <w:rPr>
-          <w:rFonts w:ascii="Garamond" w:hAnsi="Garamond"/>
-          <w:b/>
-          <w:bCs/>
-          <w:sz w:val="26"/>
-          <w:szCs w:val="26"/>
-        </w:rPr>
-      </w:pPr>
-      <w:r>
-        <w:rPr>
-          <w:rFonts w:ascii="Garamond" w:hAnsi="Garamond"/>
-          <w:b/>
-          <w:bCs/>
-          <w:sz w:val="26"/>
-          <w:szCs w:val="26"/>
-        </w:rPr>
-        <w:t>Precondities</w:t>
-      </w:r>
-    </w:p>
-    <w:p>
-      <w:pPr>
-        <w:rPr>
-          <w:rFonts w:ascii="Garamond" w:hAnsi="Garamond"/>
-          <w:sz w:val="26"/>
-          <w:szCs w:val="26"/>
-        </w:rPr>
-      </w:pPr>
-      <w:r>
-        <w:rPr>
-          <w:rFonts w:ascii="Garamond" w:hAnsi="Garamond"/>
-          <w:sz w:val="26"/>
-          <w:szCs w:val="26"/>
-        </w:rPr>
-        <w:t>De gebruiker is ingelogd</w:t>
-      </w:r>
-    </w:p>
-    <w:p>
-      <w:pPr>
-        <w:rPr>
-          <w:rFonts w:ascii="Garamond" w:hAnsi="Garamond"/>
-          <w:b/>
-          <w:bCs/>
-          <w:sz w:val="26"/>
-          <w:szCs w:val="26"/>
-        </w:rPr>
-      </w:pPr>
       <w:r>
         <w:rPr>
           <w:rFonts w:ascii="Garamond" w:hAnsi="Garamond"/>
@@ -4488,15 +3842,7 @@
           <w:sz w:val="26"/>
           <w:szCs w:val="26"/>
         </w:rPr>
-        <w:t xml:space="preserve">duidt aan welke dronevlucht hij wil </w:t>
-      </w:r>
-      <w:r>
-        <w:rPr>
-          <w:rFonts w:ascii="Garamond" w:hAnsi="Garamond"/>
-          <w:sz w:val="26"/>
-          <w:szCs w:val="26"/>
-        </w:rPr>
-        <w:t>bekijken</w:t>
+        <w:t>duidt aan welke dronevlucht hij wil bekijken</w:t>
       </w:r>
     </w:p>
     <w:p>
@@ -4518,39 +3864,7 @@
           <w:sz w:val="26"/>
           <w:szCs w:val="26"/>
         </w:rPr>
-        <w:t xml:space="preserve">Het systeem </w:t>
-      </w:r>
-      <w:r>
-        <w:rPr>
-          <w:rFonts w:ascii="Garamond" w:hAnsi="Garamond"/>
-          <w:sz w:val="26"/>
-          <w:szCs w:val="26"/>
-        </w:rPr>
-        <w:t>haalt</w:t>
-      </w:r>
-      <w:r>
-        <w:rPr>
-          <w:rFonts w:ascii="Garamond" w:hAnsi="Garamond"/>
-          <w:sz w:val="26"/>
-          <w:szCs w:val="26"/>
-        </w:rPr>
-        <w:t xml:space="preserve"> de dronevlucht</w:t>
-      </w:r>
-      <w:r>
-        <w:rPr>
-          <w:rFonts w:ascii="Garamond" w:hAnsi="Garamond"/>
-          <w:sz w:val="26"/>
-          <w:szCs w:val="26"/>
-        </w:rPr>
-        <w:t xml:space="preserve"> op</w:t>
-      </w:r>
-      <w:r>
-        <w:rPr>
-          <w:rFonts w:ascii="Garamond" w:hAnsi="Garamond"/>
-          <w:sz w:val="26"/>
-          <w:szCs w:val="26"/>
-        </w:rPr>
-        <w:t xml:space="preserve"> uit de databank</w:t>
+        <w:t>Het systeem haalt de dronevlucht op uit de databank</w:t>
       </w:r>
     </w:p>
     <w:p>
@@ -4903,23 +4217,7 @@
           <w:sz w:val="26"/>
           <w:szCs w:val="26"/>
         </w:rPr>
-        <w:t>De gebruike</w:t>
-      </w:r>
-      <w:r>
-        <w:rPr>
-          <w:rFonts w:ascii="Garamond" w:hAnsi="Garamond"/>
-          <w:sz w:val="26"/>
-          <w:szCs w:val="26"/>
-        </w:rPr>
-        <w:t>r</w:t>
-      </w:r>
-      <w:r>
-        <w:rPr>
-          <w:rFonts w:ascii="Garamond" w:hAnsi="Garamond"/>
-          <w:sz w:val="26"/>
-          <w:szCs w:val="26"/>
-        </w:rPr>
-        <w:t xml:space="preserve"> geeft aan dat hij het bekijken van de details wil afronden</w:t>
+        <w:t>De gebruiker geeft aan dat hij het bekijken van de details wil afronden</w:t>
       </w:r>
     </w:p>
     <w:p>
@@ -5005,23 +4303,7 @@
           <w:sz w:val="26"/>
           <w:szCs w:val="26"/>
         </w:rPr>
-        <w:t xml:space="preserve">Details </w:t>
-      </w:r>
-      <w:r>
-        <w:rPr>
-          <w:rFonts w:ascii="Garamond" w:hAnsi="Garamond"/>
-          <w:sz w:val="26"/>
-          <w:szCs w:val="26"/>
-        </w:rPr>
-        <w:t>piloot</w:t>
-      </w:r>
-      <w:r>
-        <w:rPr>
-          <w:rFonts w:ascii="Garamond" w:hAnsi="Garamond"/>
-          <w:sz w:val="26"/>
-          <w:szCs w:val="26"/>
-        </w:rPr>
-        <w:t xml:space="preserve"> bekijken</w:t>
+        <w:t>Details piloot bekijken</w:t>
       </w:r>
     </w:p>
     <w:p>
@@ -5059,23 +4341,7 @@
           <w:sz w:val="26"/>
           <w:szCs w:val="26"/>
         </w:rPr>
-        <w:t xml:space="preserve">Een gebruiker bekijkt de details van een </w:t>
-      </w:r>
-      <w:r>
-        <w:rPr>
-          <w:rFonts w:ascii="Garamond" w:hAnsi="Garamond"/>
-          <w:sz w:val="26"/>
-          <w:szCs w:val="26"/>
-        </w:rPr>
-        <w:t>piloot</w:t>
-      </w:r>
-      <w:r>
-        <w:rPr>
-          <w:rFonts w:ascii="Garamond" w:hAnsi="Garamond"/>
-          <w:sz w:val="26"/>
-          <w:szCs w:val="26"/>
-        </w:rPr>
-        <w:t xml:space="preserve"> uit de webapplicatie</w:t>
+        <w:t>Een gebruiker bekijkt de details van een piloot uit de webapplicatie</w:t>
       </w:r>
     </w:p>
     <w:p>
@@ -5202,23 +4468,7 @@
           <w:sz w:val="26"/>
           <w:szCs w:val="26"/>
         </w:rPr>
-        <w:t xml:space="preserve">duidt aan welke </w:t>
-      </w:r>
-      <w:r>
-        <w:rPr>
-          <w:rFonts w:ascii="Garamond" w:hAnsi="Garamond"/>
-          <w:sz w:val="26"/>
-          <w:szCs w:val="26"/>
-        </w:rPr>
-        <w:t>piloot</w:t>
-      </w:r>
-      <w:r>
-        <w:rPr>
-          <w:rFonts w:ascii="Garamond" w:hAnsi="Garamond"/>
-          <w:sz w:val="26"/>
-          <w:szCs w:val="26"/>
-        </w:rPr>
-        <w:t xml:space="preserve"> hij wil bekijken</w:t>
+        <w:t>duidt aan welke piloot hij wil bekijken</w:t>
       </w:r>
     </w:p>
     <w:p>
@@ -5240,23 +4490,7 @@
           <w:sz w:val="26"/>
           <w:szCs w:val="26"/>
         </w:rPr>
-        <w:t xml:space="preserve">Het systeem haalt de </w:t>
-      </w:r>
-      <w:r>
-        <w:rPr>
-          <w:rFonts w:ascii="Garamond" w:hAnsi="Garamond"/>
-          <w:sz w:val="26"/>
-          <w:szCs w:val="26"/>
-        </w:rPr>
-        <w:t>piloot</w:t>
-      </w:r>
-      <w:r>
-        <w:rPr>
-          <w:rFonts w:ascii="Garamond" w:hAnsi="Garamond"/>
-          <w:sz w:val="26"/>
-          <w:szCs w:val="26"/>
-        </w:rPr>
-        <w:t xml:space="preserve"> op uit de databank</w:t>
+        <w:t>Het systeem haalt de piloot op uit de databank</w:t>
       </w:r>
     </w:p>
     <w:p>
@@ -5278,15 +4512,7 @@
           <w:sz w:val="26"/>
           <w:szCs w:val="26"/>
         </w:rPr>
-        <w:t xml:space="preserve">Het systeem toont de details van de </w:t>
-      </w:r>
-      <w:r>
-        <w:rPr>
-          <w:rFonts w:ascii="Garamond" w:hAnsi="Garamond"/>
-          <w:sz w:val="26"/>
-          <w:szCs w:val="26"/>
-        </w:rPr>
-        <w:t>piloot</w:t>
+        <w:t>Het systeem toont de details van de piloot</w:t>
       </w:r>
     </w:p>
     <w:p>
@@ -5308,23 +4534,7 @@
           <w:sz w:val="26"/>
           <w:szCs w:val="26"/>
         </w:rPr>
-        <w:t>De gebruike</w:t>
-      </w:r>
-      <w:r>
-        <w:rPr>
-          <w:rFonts w:ascii="Garamond" w:hAnsi="Garamond"/>
-          <w:sz w:val="26"/>
-          <w:szCs w:val="26"/>
-        </w:rPr>
-        <w:t>r</w:t>
-      </w:r>
-      <w:r>
-        <w:rPr>
-          <w:rFonts w:ascii="Garamond" w:hAnsi="Garamond"/>
-          <w:sz w:val="26"/>
-          <w:szCs w:val="26"/>
-        </w:rPr>
-        <w:t xml:space="preserve"> geeft aan dat hij het bekijken van de details wil afronden</w:t>
+        <w:t>De gebruiker geeft aan dat hij het bekijken van de details wil afronden</w:t>
       </w:r>
     </w:p>
     <w:p>
@@ -6599,6 +5809,7 @@
     <w:lsdException w:name="HTML Sample" w:semiHidden="1" w:unhideWhenUsed="1"/>
     <w:lsdException w:name="HTML Typewriter" w:semiHidden="1" w:unhideWhenUsed="1"/>
     <w:lsdException w:name="HTML Variable" w:semiHidden="1" w:unhideWhenUsed="1"/>
+    <w:lsdException w:name="Normal Table" w:semiHidden="1" w:unhideWhenUsed="1"/>
     <w:lsdException w:name="annotation subject" w:semiHidden="1" w:unhideWhenUsed="1"/>
     <w:lsdException w:name="No List" w:semiHidden="1" w:unhideWhenUsed="1"/>
     <w:lsdException w:name="Outline List 1" w:semiHidden="1" w:unhideWhenUsed="1"/>
@@ -6644,9 +5855,11 @@
     <w:lsdException w:name="Table Subtle 1" w:semiHidden="1" w:unhideWhenUsed="1"/>
     <w:lsdException w:name="Table Subtle 2" w:semiHidden="1" w:unhideWhenUsed="1"/>
     <w:lsdException w:name="Table Web 1" w:semiHidden="1" w:unhideWhenUsed="1"/>
+    <w:lsdException w:name="Table Web 2" w:semiHidden="1" w:unhideWhenUsed="1"/>
     <w:lsdException w:name="Table Web 3" w:semiHidden="1" w:unhideWhenUsed="1"/>
     <w:lsdException w:name="Balloon Text" w:semiHidden="1" w:unhideWhenUsed="1"/>
     <w:lsdException w:name="Table Grid" w:uiPriority="39"/>
+    <w:lsdException w:name="Table Theme" w:semiHidden="1" w:unhideWhenUsed="1"/>
     <w:lsdException w:name="Placeholder Text" w:semiHidden="1"/>
     <w:lsdException w:name="No Spacing" w:uiPriority="1" w:qFormat="1"/>
     <w:lsdException w:name="Light Shading" w:uiPriority="60"/>

</xml_diff>